<commit_message>
Cover letter for a second company.
</commit_message>
<xml_diff>
--- a/cv/arlo-programmer-cover-letter.docx
+++ b/cv/arlo-programmer-cover-letter.docx
@@ -2,6 +2,13 @@
 <file path=word/document.xml><?xml version="1.0" encoding="utf-8"?>
 <w:document xmlns:wpc="http://schemas.microsoft.com/office/word/2010/wordprocessingCanvas" xmlns:cx="http://schemas.microsoft.com/office/drawing/2014/chartex" xmlns:cx1="http://schemas.microsoft.com/office/drawing/2015/9/8/chartex" xmlns:cx2="http://schemas.microsoft.com/office/drawing/2015/10/21/chartex" xmlns:cx3="http://schemas.microsoft.com/office/drawing/2016/5/9/chartex" xmlns:cx4="http://schemas.microsoft.com/office/drawing/2016/5/10/chartex" xmlns:cx5="http://schemas.microsoft.com/office/drawing/2016/5/11/chartex" xmlns:cx6="http://schemas.microsoft.com/office/drawing/2016/5/12/chartex" xmlns:cx7="http://schemas.microsoft.com/office/drawing/2016/5/13/chartex" xmlns:cx8="http://schemas.microsoft.com/office/drawing/2016/5/14/chartex" xmlns:mc="http://schemas.openxmlformats.org/markup-compatibility/2006" xmlns:aink="http://schemas.microsoft.com/office/drawing/2016/ink" xmlns:am3d="http://schemas.microsoft.com/office/drawing/2017/model3d" xmlns:o="urn:schemas-microsoft-com:office:office" xmlns:r="http://schemas.openxmlformats.org/officeDocument/2006/relationships" xmlns:m="http://schemas.openxmlformats.org/officeDocument/2006/math" xmlns:v="urn:schemas-microsoft-com:vml" xmlns:wp14="http://schemas.microsoft.com/office/word/2010/wordprocessingDrawing" xmlns:wp="http://schemas.openxmlformats.org/drawingml/2006/wordprocessingDrawing" xmlns:w10="urn:schemas-microsoft-com:office:word" xmlns:w="http://schemas.openxmlformats.org/wordprocessingml/2006/main" xmlns:w14="http://schemas.microsoft.com/office/word/2010/wordml" xmlns:w15="http://schemas.microsoft.com/office/word/2012/wordml" xmlns:w16cid="http://schemas.microsoft.com/office/word/2016/wordml/cid" xmlns:w16se="http://schemas.microsoft.com/office/word/2015/wordml/symex" xmlns:wpg="http://schemas.microsoft.com/office/word/2010/wordprocessingGroup" xmlns:wpi="http://schemas.microsoft.com/office/word/2010/wordprocessingInk" xmlns:wne="http://schemas.microsoft.com/office/word/2006/wordml" xmlns:wps="http://schemas.microsoft.com/office/word/2010/wordprocessingShape" mc:Ignorable="w14 w15 w16se w16cid wp14">
   <w:body>
+    <w:p>
+      <w:pPr>
+        <w:pStyle w:val="GraphicAnchor"/>
+      </w:pPr>
+    </w:p>
+    <w:bookmarkStart w:id="0" w:name="_GoBack"/>
+    <w:bookmarkEnd w:id="0"/>
     <w:p>
       <w:pPr>
         <w:pStyle w:val="GraphicAnchor"/>
@@ -550,7 +557,20 @@
               <w:pStyle w:val="Address"/>
             </w:pPr>
             <w:r>
-              <w:t>GitHub</w:t>
+              <w:t>Sunquest Information Systems</w:t>
+            </w:r>
+          </w:p>
+          <w:p>
+            <w:pPr>
+              <w:pStyle w:val="Address"/>
+            </w:pPr>
+            <w:proofErr w:type="spellStart"/>
+            <w:r>
+              <w:t>Tuscon</w:t>
+            </w:r>
+            <w:proofErr w:type="spellEnd"/>
+            <w:r>
+              <w:t>, AZ</w:t>
             </w:r>
           </w:p>
         </w:tc>
@@ -727,8 +747,13 @@
               <w:t xml:space="preserve"> </w:t>
             </w:r>
             <w:r>
-              <w:t>@arlobelshee</w:t>
-            </w:r>
+              <w:t>@</w:t>
+            </w:r>
+            <w:proofErr w:type="spellStart"/>
+            <w:r>
+              <w:t>arlobelshee</w:t>
+            </w:r>
+            <w:proofErr w:type="spellEnd"/>
           </w:p>
         </w:tc>
       </w:tr>
@@ -971,6 +996,9 @@
               <w:t>Hello</w:t>
             </w:r>
             <w:r>
+              <w:t xml:space="preserve"> Heidi West</w:t>
+            </w:r>
+            <w:r>
               <w:t>,</w:t>
             </w:r>
           </w:p>
@@ -979,28 +1007,10 @@
               <w:t xml:space="preserve">I am interested in becoming </w:t>
             </w:r>
             <w:r>
-              <w:t>a software developer at GitHub</w:t>
-            </w:r>
-            <w:r>
-              <w:t xml:space="preserve">. </w:t>
-            </w:r>
-            <w:r>
-              <w:t>I am passionate about improving the lives of developers</w:t>
-            </w:r>
-            <w:r>
-              <w:t xml:space="preserve"> by </w:t>
-            </w:r>
-            <w:r>
-              <w:t xml:space="preserve">eliminating developer </w:t>
-            </w:r>
-            <w:r>
-              <w:t>frustration</w:t>
-            </w:r>
-            <w:r>
-              <w:t xml:space="preserve">. </w:t>
-            </w:r>
-            <w:r>
-              <w:t>This role is particularly intriguing for me because it is a remote position, and I live a location-independent life.</w:t>
+              <w:t>a Principal Architect at Sunquest. I am pleased to see cross-functional teams appear early in your company description, as I find multi-role collaboration to be essential for innovation.</w:t>
+            </w:r>
+            <w:r>
+              <w:t xml:space="preserve"> As an architect, I know that the strength of the implementation teams will be the number one success driver for the project. My job is to reinforce them and help their efforts support each other.</w:t>
             </w:r>
           </w:p>
           <w:p/>
@@ -1009,15 +1019,29 @@
               <w:t xml:space="preserve">While I have worked in many roles in software companies, my roots remain as a developer. I love mending legacy code and extending large systems. </w:t>
             </w:r>
             <w:r>
-              <w:t>I’ve improved many systems that were over 20 MLoC, and have deleted more lines than I’ve written</w:t>
-            </w:r>
-            <w:bookmarkStart w:id="0" w:name="_GoBack"/>
-            <w:bookmarkEnd w:id="0"/>
-            <w:r>
-              <w:t xml:space="preserve">. </w:t>
-            </w:r>
-            <w:r>
-              <w:t>I spend my free time writing a programming language and teaching others to code. I deeply study how people and teams work, and how they change over time. Whether I’m a coder or a manager, I’m always focused on how our organization can become more adaptable to new information. I change the code and the team to make thing easier. I love teaching and refactoring; my teams tend to have very low bug rates and my co-workers tend to make great strides in their career.</w:t>
+              <w:t xml:space="preserve">I’ve improved many systems that were over 20 </w:t>
+            </w:r>
+            <w:proofErr w:type="spellStart"/>
+            <w:proofErr w:type="gramStart"/>
+            <w:r>
+              <w:t>MLoC</w:t>
+            </w:r>
+            <w:proofErr w:type="spellEnd"/>
+            <w:r>
+              <w:t>, and</w:t>
+            </w:r>
+            <w:proofErr w:type="gramEnd"/>
+            <w:r>
+              <w:t xml:space="preserve"> have deleted more lines than I’ve written. </w:t>
+            </w:r>
+            <w:r>
+              <w:t>I spend my free time writing a programming language and teaching others to code. I deeply study how people and teams work, and how they change over time. Whether I’m a coder</w:t>
+            </w:r>
+            <w:r>
+              <w:t>, architect,</w:t>
+            </w:r>
+            <w:r>
+              <w:t xml:space="preserve"> or a manager, I’m always focused on how our organization can become more adaptable to new information. I change the code and the team to make thing easier. I love teaching and refactoring; my teams tend to have very low bug rates and my co-workers tend to make great strides in their career.</w:t>
             </w:r>
           </w:p>
           <w:p/>
@@ -1026,7 +1050,13 @@
               <w:t>Thank you for taking the time to read my resume. I l</w:t>
             </w:r>
             <w:r>
-              <w:t>ook forward to working together to improve the lives of developers – both inside and served by GitHub.</w:t>
+              <w:t xml:space="preserve">ook forward to working together to </w:t>
+            </w:r>
+            <w:r>
+              <w:t>improve the health outcomes of patients</w:t>
+            </w:r>
+            <w:r>
+              <w:t>.</w:t>
             </w:r>
           </w:p>
           <w:p/>
@@ -2762,7 +2792,9 @@
   </w:compat>
   <w:rsids>
     <w:rsidRoot w:val="00D96B3E"/>
+    <w:rsid w:val="00335AD5"/>
     <w:rsid w:val="003A6516"/>
+    <w:rsid w:val="004D2C33"/>
     <w:rsid w:val="00716C60"/>
     <w:rsid w:val="007F7B8D"/>
     <w:rsid w:val="00D96B3E"/>
@@ -3584,6 +3616,15 @@
 </file>
 
 <file path=customXml/item1.xml><?xml version="1.0" encoding="utf-8"?>
+<?mso-contentType ?>
+<FormTemplates xmlns="http://schemas.microsoft.com/sharepoint/v3/contenttype/forms">
+  <Display>DocumentLibraryForm</Display>
+  <Edit>DocumentLibraryForm</Edit>
+  <New>DocumentLibraryForm</New>
+</FormTemplates>
+</file>
+
+<file path=customXml/item2.xml><?xml version="1.0" encoding="utf-8"?>
 <ct:contentTypeSchema xmlns:ct="http://schemas.microsoft.com/office/2006/metadata/contentType" xmlns:ma="http://schemas.microsoft.com/office/2006/metadata/properties/metaAttributes" ct:_="" ma:_="" ma:contentTypeName="Document" ma:contentTypeID="0x01010079F111ED35F8CC479449609E8A0923A6" ma:contentTypeVersion="11" ma:contentTypeDescription="Create a new document." ma:contentTypeScope="" ma:versionID="9677210f24a1be23c92c90fd886aa0aa">
   <xsd:schema xmlns:xsd="http://www.w3.org/2001/XMLSchema" xmlns:xs="http://www.w3.org/2001/XMLSchema" xmlns:p="http://schemas.microsoft.com/office/2006/metadata/properties" xmlns:ns2="71af3243-3dd4-4a8d-8c0d-dd76da1f02a5" xmlns:ns3="16c05727-aa75-4e4a-9b5f-8a80a1165891" targetNamespace="http://schemas.microsoft.com/office/2006/metadata/properties" ma:root="true" ma:fieldsID="60e05723c5c1908df1a1a4ebf11d344e" ns2:_="" ns3:_="">
     <xsd:import namespace="71af3243-3dd4-4a8d-8c0d-dd76da1f02a5"/>
@@ -3794,7 +3835,7 @@
 </ct:contentTypeSchema>
 </file>
 
-<file path=customXml/item2.xml><?xml version="1.0" encoding="utf-8"?>
+<file path=customXml/item3.xml><?xml version="1.0" encoding="utf-8"?>
 <p:properties xmlns:p="http://schemas.microsoft.com/office/2006/metadata/properties" xmlns:xsi="http://www.w3.org/2001/XMLSchema-instance" xmlns:pc="http://schemas.microsoft.com/office/infopath/2007/PartnerControls">
   <documentManagement>
     <MediaServiceKeyPoints xmlns="71af3243-3dd4-4a8d-8c0d-dd76da1f02a5" xsi:nil="true"/>
@@ -3802,16 +3843,15 @@
 </p:properties>
 </file>
 
-<file path=customXml/item3.xml><?xml version="1.0" encoding="utf-8"?>
-<?mso-contentType ?>
-<FormTemplates xmlns="http://schemas.microsoft.com/sharepoint/v3/contenttype/forms">
-  <Display>DocumentLibraryForm</Display>
-  <Edit>DocumentLibraryForm</Edit>
-  <New>DocumentLibraryForm</New>
-</FormTemplates>
+<file path=customXml/itemProps1.xml><?xml version="1.0" encoding="utf-8"?>
+<ds:datastoreItem xmlns:ds="http://schemas.openxmlformats.org/officeDocument/2006/customXml" ds:itemID="{85B2D3CD-F7A1-4C45-A991-16EFF31D7825}">
+  <ds:schemaRefs>
+    <ds:schemaRef ds:uri="http://schemas.microsoft.com/sharepoint/v3/contenttype/forms"/>
+  </ds:schemaRefs>
+</ds:datastoreItem>
 </file>
 
-<file path=customXml/itemProps1.xml><?xml version="1.0" encoding="utf-8"?>
+<file path=customXml/itemProps2.xml><?xml version="1.0" encoding="utf-8"?>
 <ds:datastoreItem xmlns:ds="http://schemas.openxmlformats.org/officeDocument/2006/customXml" ds:itemID="{A2882C9A-AB15-4C62-8157-4794DAD64ACD}">
   <ds:schemaRefs>
     <ds:schemaRef ds:uri="http://schemas.microsoft.com/office/2006/metadata/contentType"/>
@@ -3830,7 +3870,7 @@
 </ds:datastoreItem>
 </file>
 
-<file path=customXml/itemProps2.xml><?xml version="1.0" encoding="utf-8"?>
+<file path=customXml/itemProps3.xml><?xml version="1.0" encoding="utf-8"?>
 <ds:datastoreItem xmlns:ds="http://schemas.openxmlformats.org/officeDocument/2006/customXml" ds:itemID="{85279D3A-CE3F-4A7C-952D-07BCFDAEB819}">
   <ds:schemaRefs>
     <ds:schemaRef ds:uri="http://schemas.microsoft.com/office/2006/metadata/properties"/>
@@ -3838,12 +3878,4 @@
     <ds:schemaRef ds:uri="71af3243-3dd4-4a8d-8c0d-dd76da1f02a5"/>
   </ds:schemaRefs>
 </ds:datastoreItem>
-</file>
-
-<file path=customXml/itemProps3.xml><?xml version="1.0" encoding="utf-8"?>
-<ds:datastoreItem xmlns:ds="http://schemas.openxmlformats.org/officeDocument/2006/customXml" ds:itemID="{85B2D3CD-F7A1-4C45-A991-16EFF31D7825}">
-  <ds:schemaRefs>
-    <ds:schemaRef ds:uri="http://schemas.microsoft.com/sharepoint/v3/contenttype/forms"/>
-  </ds:schemaRefs>
-</ds:datastoreItem>
 </file>
</xml_diff>

<commit_message>
Cover letter for Western Union.
</commit_message>
<xml_diff>
--- a/cv/arlo-programmer-cover-letter.docx
+++ b/cv/arlo-programmer-cover-letter.docx
@@ -7,8 +7,6 @@
         <w:pStyle w:val="GraphicAnchor"/>
       </w:pPr>
     </w:p>
-    <w:bookmarkStart w:id="0" w:name="_GoBack"/>
-    <w:bookmarkEnd w:id="0"/>
     <w:p>
       <w:pPr>
         <w:pStyle w:val="GraphicAnchor"/>
@@ -382,7 +380,7 @@
               <w:outlineLvl w:val="2"/>
             </w:pPr>
             <w:r>
-              <w:t>Legacy Code Mender</w:t>
+              <w:t>Technical Mentor</w:t>
             </w:r>
           </w:p>
         </w:tc>
@@ -430,7 +428,7 @@
               <w:outlineLvl w:val="3"/>
             </w:pPr>
             <w:r>
-              <w:t>Technical Mentor</w:t>
+              <w:t>Legacy Code Mender</w:t>
             </w:r>
           </w:p>
         </w:tc>
@@ -476,7 +474,10 @@
               <w:outlineLvl w:val="4"/>
             </w:pPr>
             <w:r>
-              <w:t>Coding Architect</w:t>
+              <w:t>Architect</w:t>
+            </w:r>
+            <w:r>
+              <w:t xml:space="preserve"> Who Codes</w:t>
             </w:r>
           </w:p>
         </w:tc>
@@ -557,20 +558,15 @@
               <w:pStyle w:val="Address"/>
             </w:pPr>
             <w:r>
-              <w:t>Sunquest Information Systems</w:t>
+              <w:t>Western Union</w:t>
             </w:r>
           </w:p>
           <w:p>
             <w:pPr>
               <w:pStyle w:val="Address"/>
             </w:pPr>
-            <w:proofErr w:type="spellStart"/>
-            <w:r>
-              <w:t>Tuscon</w:t>
-            </w:r>
-            <w:proofErr w:type="spellEnd"/>
-            <w:r>
-              <w:t>, AZ</w:t>
+            <w:r>
+              <w:t>Denver, CO</w:t>
             </w:r>
           </w:p>
         </w:tc>
@@ -747,13 +743,8 @@
               <w:t xml:space="preserve"> </w:t>
             </w:r>
             <w:r>
-              <w:t>@</w:t>
-            </w:r>
-            <w:proofErr w:type="spellStart"/>
-            <w:r>
-              <w:t>arlobelshee</w:t>
-            </w:r>
-            <w:proofErr w:type="spellEnd"/>
+              <w:t>@arlobelshee</w:t>
+            </w:r>
           </w:p>
         </w:tc>
       </w:tr>
@@ -993,10 +984,10 @@
               <w:outlineLvl w:val="1"/>
             </w:pPr>
             <w:r>
-              <w:t>Hello</w:t>
-            </w:r>
-            <w:r>
-              <w:t xml:space="preserve"> Heidi West</w:t>
+              <w:t>Hell</w:t>
+            </w:r>
+            <w:r>
+              <w:t>o</w:t>
             </w:r>
             <w:r>
               <w:t>,</w:t>
@@ -1007,54 +998,58 @@
               <w:t xml:space="preserve">I am interested in becoming </w:t>
             </w:r>
             <w:r>
-              <w:t>a Principal Architect at Sunquest. I am pleased to see cross-functional teams appear early in your company description, as I find multi-role collaboration to be essential for innovation.</w:t>
-            </w:r>
-            <w:r>
-              <w:t xml:space="preserve"> As an architect, I know that the strength of the implementation teams will be the number one success driver for the project. My job is to reinforce them and help their efforts support each other.</w:t>
+              <w:t xml:space="preserve">a </w:t>
+            </w:r>
+            <w:r>
+              <w:t>Principal Software Engineering Architect Leader</w:t>
+            </w:r>
+            <w:r>
+              <w:t xml:space="preserve"> at </w:t>
+            </w:r>
+            <w:r>
+              <w:t>Western Union</w:t>
+            </w:r>
+            <w:r>
+              <w:t xml:space="preserve">. </w:t>
+            </w:r>
+            <w:r>
+              <w:t>I have always enjoyed being a technical advisor and an Agile advisor; regardless of my title, I’ve always filled that role both within my FTE employer and as a consultant and paid speaker.</w:t>
             </w:r>
           </w:p>
           <w:p/>
           <w:p>
             <w:r>
-              <w:t xml:space="preserve">While I have worked in many roles in software companies, my roots remain as a developer. I love mending legacy code and extending large systems. </w:t>
-            </w:r>
-            <w:r>
-              <w:t xml:space="preserve">I’ve improved many systems that were over 20 </w:t>
-            </w:r>
-            <w:proofErr w:type="spellStart"/>
-            <w:proofErr w:type="gramStart"/>
-            <w:r>
-              <w:t>MLoC</w:t>
-            </w:r>
-            <w:proofErr w:type="spellEnd"/>
-            <w:r>
-              <w:t>, and</w:t>
-            </w:r>
-            <w:proofErr w:type="gramEnd"/>
-            <w:r>
-              <w:t xml:space="preserve"> have deleted more lines than I’ve written. </w:t>
-            </w:r>
-            <w:r>
-              <w:t>I spend my free time writing a programming language and teaching others to code. I deeply study how people and teams work, and how they change over time. Whether I’m a coder</w:t>
-            </w:r>
-            <w:r>
-              <w:t>, architect,</w:t>
-            </w:r>
-            <w:r>
-              <w:t xml:space="preserve"> or a manager, I’m always focused on how our organization can become more adaptable to new information. I change the code and the team to make thing easier. I love teaching and refactoring; my teams tend to have very low bug rates and my co-workers tend to make great strides in their career.</w:t>
+              <w:t xml:space="preserve">Though my roots are as a coding developer, I have worked as CTO, Mid-level manager, front-line manager, and individual contributor, in dev, test, and PM. My first Agile transformation was as a CTO in 2001, and I’ve been both doing and speaking on Agile delivery (and now DevOps) ever since. In my mind, the key element of shifting to an Agile approach is to shift the code and the way code is written to a form that is flexible and high quality. </w:t>
+            </w:r>
+            <w:r>
+              <w:t>Whether I’m a coder, architect, or a manager, I’m always focused on how our organization can become more adaptable to new information. I change the code and the team to make thing easier. I love teaching and refactoring; my teams tend to have very low bug rates and my co-workers tend to make great strides in their career.</w:t>
             </w:r>
           </w:p>
           <w:p/>
           <w:p>
             <w:r>
+              <w:t xml:space="preserve">I love mending legacy code and extending large systems. </w:t>
+            </w:r>
+            <w:r>
+              <w:t xml:space="preserve">I’ve improved many systems that were over 20 MLoC, and have deleted more lines than I’ve written. </w:t>
+            </w:r>
+            <w:r>
+              <w:t>I spend my free time writing a programming language and teaching others to code. I deeply study how people and teams work, and how they change over time.</w:t>
+            </w:r>
+          </w:p>
+          <w:p/>
+          <w:p>
+            <w:r>
               <w:t>Thank you for taking the time to read my resume. I l</w:t>
             </w:r>
             <w:r>
               <w:t xml:space="preserve">ook forward to working together to </w:t>
             </w:r>
             <w:r>
-              <w:t>improve the health outcomes of patients</w:t>
-            </w:r>
+              <w:t>improve the effectiveness of our software delivery teams</w:t>
+            </w:r>
+            <w:bookmarkStart w:id="0" w:name="_GoBack"/>
+            <w:bookmarkEnd w:id="0"/>
             <w:r>
               <w:t>.</w:t>
             </w:r>
@@ -2795,6 +2790,7 @@
     <w:rsid w:val="00335AD5"/>
     <w:rsid w:val="003A6516"/>
     <w:rsid w:val="004D2C33"/>
+    <w:rsid w:val="006B214C"/>
     <w:rsid w:val="00716C60"/>
     <w:rsid w:val="007F7B8D"/>
     <w:rsid w:val="00D96B3E"/>
@@ -3616,12 +3612,11 @@
 </file>
 
 <file path=customXml/item1.xml><?xml version="1.0" encoding="utf-8"?>
-<?mso-contentType ?>
-<FormTemplates xmlns="http://schemas.microsoft.com/sharepoint/v3/contenttype/forms">
-  <Display>DocumentLibraryForm</Display>
-  <Edit>DocumentLibraryForm</Edit>
-  <New>DocumentLibraryForm</New>
-</FormTemplates>
+<p:properties xmlns:p="http://schemas.microsoft.com/office/2006/metadata/properties" xmlns:xsi="http://www.w3.org/2001/XMLSchema-instance" xmlns:pc="http://schemas.microsoft.com/office/infopath/2007/PartnerControls">
+  <documentManagement>
+    <MediaServiceKeyPoints xmlns="71af3243-3dd4-4a8d-8c0d-dd76da1f02a5" xsi:nil="true"/>
+  </documentManagement>
+</p:properties>
 </file>
 
 <file path=customXml/item2.xml><?xml version="1.0" encoding="utf-8"?>
@@ -3836,17 +3831,20 @@
 </file>
 
 <file path=customXml/item3.xml><?xml version="1.0" encoding="utf-8"?>
-<p:properties xmlns:p="http://schemas.microsoft.com/office/2006/metadata/properties" xmlns:xsi="http://www.w3.org/2001/XMLSchema-instance" xmlns:pc="http://schemas.microsoft.com/office/infopath/2007/PartnerControls">
-  <documentManagement>
-    <MediaServiceKeyPoints xmlns="71af3243-3dd4-4a8d-8c0d-dd76da1f02a5" xsi:nil="true"/>
-  </documentManagement>
-</p:properties>
+<?mso-contentType ?>
+<FormTemplates xmlns="http://schemas.microsoft.com/sharepoint/v3/contenttype/forms">
+  <Display>DocumentLibraryForm</Display>
+  <Edit>DocumentLibraryForm</Edit>
+  <New>DocumentLibraryForm</New>
+</FormTemplates>
 </file>
 
 <file path=customXml/itemProps1.xml><?xml version="1.0" encoding="utf-8"?>
-<ds:datastoreItem xmlns:ds="http://schemas.openxmlformats.org/officeDocument/2006/customXml" ds:itemID="{85B2D3CD-F7A1-4C45-A991-16EFF31D7825}">
+<ds:datastoreItem xmlns:ds="http://schemas.openxmlformats.org/officeDocument/2006/customXml" ds:itemID="{85279D3A-CE3F-4A7C-952D-07BCFDAEB819}">
   <ds:schemaRefs>
-    <ds:schemaRef ds:uri="http://schemas.microsoft.com/sharepoint/v3/contenttype/forms"/>
+    <ds:schemaRef ds:uri="http://schemas.microsoft.com/office/2006/metadata/properties"/>
+    <ds:schemaRef ds:uri="http://schemas.microsoft.com/office/infopath/2007/PartnerControls"/>
+    <ds:schemaRef ds:uri="71af3243-3dd4-4a8d-8c0d-dd76da1f02a5"/>
   </ds:schemaRefs>
 </ds:datastoreItem>
 </file>
@@ -3871,11 +3869,9 @@
 </file>
 
 <file path=customXml/itemProps3.xml><?xml version="1.0" encoding="utf-8"?>
-<ds:datastoreItem xmlns:ds="http://schemas.openxmlformats.org/officeDocument/2006/customXml" ds:itemID="{85279D3A-CE3F-4A7C-952D-07BCFDAEB819}">
+<ds:datastoreItem xmlns:ds="http://schemas.openxmlformats.org/officeDocument/2006/customXml" ds:itemID="{85B2D3CD-F7A1-4C45-A991-16EFF31D7825}">
   <ds:schemaRefs>
-    <ds:schemaRef ds:uri="http://schemas.microsoft.com/office/2006/metadata/properties"/>
-    <ds:schemaRef ds:uri="http://schemas.microsoft.com/office/infopath/2007/PartnerControls"/>
-    <ds:schemaRef ds:uri="71af3243-3dd4-4a8d-8c0d-dd76da1f02a5"/>
+    <ds:schemaRef ds:uri="http://schemas.microsoft.com/sharepoint/v3/contenttype/forms"/>
   </ds:schemaRefs>
 </ds:datastoreItem>
 </file>
</xml_diff>